<commit_message>
complite all report without 16 no
</commit_message>
<xml_diff>
--- a/Program_report_university/Experiment No 14.docx
+++ b/Program_report_university/Experiment No 14.docx
@@ -132,200 +132,73 @@
         <w:rPr>
           <w:rFonts w:ascii="Times New Roman" w:hAnsi="Times New Roman" w:cs="Times New Roman"/>
           <w:b/>
+          <w:sz w:val="24"/>
+          <w:szCs w:val="24"/>
+        </w:rPr>
+        <w:t>Flow-Chart :</w:t>
+      </w:r>
+    </w:p>
+    <w:p>
+      <w:pPr>
+        <w:rPr>
+          <w:rFonts w:ascii="Times New Roman" w:hAnsi="Times New Roman" w:cs="Times New Roman"/>
+          <w:sz w:val="24"/>
+          <w:szCs w:val="24"/>
+        </w:rPr>
+      </w:pPr>
+      <w:r>
+        <w:rPr>
           <w:noProof/>
-          <w:sz w:val="24"/>
-          <w:szCs w:val="24"/>
-        </w:rPr>
-        <mc:AlternateContent>
-          <mc:Choice Requires="wps">
-            <w:drawing>
-              <wp:anchor distT="0" distB="0" distL="114300" distR="114300" simplePos="0" relativeHeight="251659264" behindDoc="0" locked="0" layoutInCell="1" allowOverlap="1" wp14:anchorId="53D0683B" wp14:editId="7D3B90F2">
-                <wp:simplePos x="0" y="0"/>
-                <wp:positionH relativeFrom="column">
-                  <wp:posOffset>422910</wp:posOffset>
-                </wp:positionH>
-                <wp:positionV relativeFrom="paragraph">
-                  <wp:posOffset>262183</wp:posOffset>
-                </wp:positionV>
-                <wp:extent cx="867833" cy="393700"/>
-                <wp:effectExtent l="0" t="0" r="27940" b="25400"/>
-                <wp:wrapNone/>
-                <wp:docPr id="1" name="Oval 1"/>
-                <wp:cNvGraphicFramePr/>
-                <a:graphic xmlns:a="http://schemas.openxmlformats.org/drawingml/2006/main">
-                  <a:graphicData uri="http://schemas.microsoft.com/office/word/2010/wordprocessingShape">
-                    <wps:wsp>
-                      <wps:cNvSpPr/>
-                      <wps:spPr>
-                        <a:xfrm>
-                          <a:off x="0" y="0"/>
-                          <a:ext cx="867833" cy="393700"/>
-                        </a:xfrm>
-                        <a:prstGeom prst="ellipse">
-                          <a:avLst/>
-                        </a:prstGeom>
-                      </wps:spPr>
-                      <wps:style>
-                        <a:lnRef idx="2">
-                          <a:schemeClr val="dk1"/>
-                        </a:lnRef>
-                        <a:fillRef idx="1">
-                          <a:schemeClr val="lt1"/>
-                        </a:fillRef>
-                        <a:effectRef idx="0">
-                          <a:schemeClr val="dk1"/>
-                        </a:effectRef>
-                        <a:fontRef idx="minor">
-                          <a:schemeClr val="dk1"/>
-                        </a:fontRef>
-                      </wps:style>
-                      <wps:txbx>
-                        <w:txbxContent>
-                          <w:p>
-                            <w:pPr>
-                              <w:jc w:val="center"/>
-                            </w:pPr>
-                            <w:r>
-                              <w:t>Start</w:t>
-                            </w:r>
-                          </w:p>
-                        </w:txbxContent>
-                      </wps:txbx>
-                      <wps:bodyPr rot="0" spcFirstLastPara="0" vertOverflow="overflow" horzOverflow="overflow" vert="horz" wrap="square" lIns="91440" tIns="45720" rIns="91440" bIns="45720" numCol="1" spcCol="0" rtlCol="0" fromWordArt="0" anchor="ctr" anchorCtr="0" forceAA="0" compatLnSpc="1">
-                        <a:prstTxWarp prst="textNoShape">
-                          <a:avLst/>
-                        </a:prstTxWarp>
-                        <a:noAutofit/>
-                      </wps:bodyPr>
-                    </wps:wsp>
-                  </a:graphicData>
-                </a:graphic>
-                <wp14:sizeRelH relativeFrom="margin">
-                  <wp14:pctWidth>0</wp14:pctWidth>
-                </wp14:sizeRelH>
-                <wp14:sizeRelV relativeFrom="margin">
-                  <wp14:pctHeight>0</wp14:pctHeight>
-                </wp14:sizeRelV>
-              </wp:anchor>
-            </w:drawing>
-          </mc:Choice>
-          <mc:Fallback>
-            <w:pict>
-              <v:oval w14:anchorId="53D0683B" id="Oval 1" o:spid="_x0000_s1026" style="position:absolute;margin-left:33.3pt;margin-top:20.65pt;width:68.35pt;height:31pt;z-index:251659264;visibility:visible;mso-wrap-style:square;mso-width-percent:0;mso-height-percent:0;mso-wrap-distance-left:9pt;mso-wrap-distance-top:0;mso-wrap-distance-right:9pt;mso-wrap-distance-bottom:0;mso-position-horizontal:absolute;mso-position-horizontal-relative:text;mso-position-vertical:absolute;mso-position-vertical-relative:text;mso-width-percent:0;mso-height-percent:0;mso-width-relative:margin;mso-height-relative:margin;v-text-anchor:middle" o:gfxdata="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" fillcolor="white [3201]" strokecolor="black [3200]" strokeweight="1pt">
-                <v:stroke joinstyle="miter"/>
-                <v:textbox>
-                  <w:txbxContent>
-                    <w:p>
-                      <w:pPr>
-                        <w:jc w:val="center"/>
-                      </w:pPr>
-                      <w:r>
-                        <w:t>Start</w:t>
-                      </w:r>
-                    </w:p>
-                  </w:txbxContent>
-                </v:textbox>
-              </v:oval>
-            </w:pict>
-          </mc:Fallback>
-        </mc:AlternateContent>
-      </w:r>
-      <w:r>
-        <w:rPr>
-          <w:rFonts w:ascii="Times New Roman" w:hAnsi="Times New Roman" w:cs="Times New Roman"/>
-          <w:b/>
-          <w:sz w:val="24"/>
-          <w:szCs w:val="24"/>
-        </w:rPr>
-        <w:t>Flow-Chart :</w:t>
-      </w:r>
-    </w:p>
-    <w:p>
-      <w:pPr>
-        <w:rPr>
-          <w:rFonts w:ascii="Times New Roman" w:hAnsi="Times New Roman" w:cs="Times New Roman"/>
-          <w:sz w:val="24"/>
-          <w:szCs w:val="24"/>
-        </w:rPr>
-      </w:pPr>
-      <w:r>
-        <w:rPr>
-          <w:rFonts w:ascii="Times New Roman" w:hAnsi="Times New Roman" w:cs="Times New Roman"/>
-          <w:noProof/>
-          <w:sz w:val="24"/>
-          <w:szCs w:val="24"/>
-        </w:rPr>
-        <mc:AlternateContent>
-          <mc:Choice Requires="wps">
-            <w:drawing>
-              <wp:anchor distT="0" distB="0" distL="114300" distR="114300" simplePos="0" relativeHeight="251695104" behindDoc="0" locked="0" layoutInCell="1" allowOverlap="1">
-                <wp:simplePos x="0" y="0"/>
-                <wp:positionH relativeFrom="column">
-                  <wp:posOffset>874643</wp:posOffset>
-                </wp:positionH>
-                <wp:positionV relativeFrom="paragraph">
-                  <wp:posOffset>290250</wp:posOffset>
-                </wp:positionV>
-                <wp:extent cx="0" cy="290112"/>
-                <wp:effectExtent l="76200" t="0" r="57150" b="53340"/>
-                <wp:wrapNone/>
-                <wp:docPr id="16" name="Straight Arrow Connector 16"/>
-                <wp:cNvGraphicFramePr/>
-                <a:graphic xmlns:a="http://schemas.openxmlformats.org/drawingml/2006/main">
-                  <a:graphicData uri="http://schemas.microsoft.com/office/word/2010/wordprocessingShape">
-                    <wps:wsp>
-                      <wps:cNvCnPr/>
-                      <wps:spPr>
-                        <a:xfrm>
-                          <a:off x="0" y="0"/>
-                          <a:ext cx="0" cy="290112"/>
-                        </a:xfrm>
-                        <a:prstGeom prst="straightConnector1">
-                          <a:avLst/>
-                        </a:prstGeom>
-                        <a:ln>
-                          <a:tailEnd type="triangle"/>
-                        </a:ln>
-                      </wps:spPr>
-                      <wps:style>
-                        <a:lnRef idx="3">
-                          <a:schemeClr val="dk1"/>
-                        </a:lnRef>
-                        <a:fillRef idx="0">
-                          <a:schemeClr val="dk1"/>
-                        </a:fillRef>
-                        <a:effectRef idx="2">
-                          <a:schemeClr val="dk1"/>
-                        </a:effectRef>
-                        <a:fontRef idx="minor">
-                          <a:schemeClr val="tx1"/>
-                        </a:fontRef>
-                      </wps:style>
-                      <wps:bodyPr/>
-                    </wps:wsp>
-                  </a:graphicData>
-                </a:graphic>
-              </wp:anchor>
-            </w:drawing>
-          </mc:Choice>
-          <mc:Fallback>
-            <w:pict>
-              <v:shape w14:anchorId="23AF4D13" id="Straight Arrow Connector 16" o:spid="_x0000_s1026" type="#_x0000_t32" style="position:absolute;margin-left:68.85pt;margin-top:22.85pt;width:0;height:22.85pt;z-index:251695104;visibility:visible;mso-wrap-style:square;mso-wrap-distance-left:9pt;mso-wrap-distance-top:0;mso-wrap-distance-right:9pt;mso-wrap-distance-bottom:0;mso-position-horizontal:absolute;mso-position-horizontal-relative:text;mso-position-vertical:absolute;mso-position-vertical-relative:text" o:gfxdata="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" strokecolor="black [3200]" strokeweight="1.5pt">
-                <v:stroke endarrow="block" joinstyle="miter"/>
-              </v:shape>
-            </w:pict>
-          </mc:Fallback>
-        </mc:AlternateContent>
-      </w:r>
-    </w:p>
-    <w:p>
-      <w:pPr>
-        <w:rPr>
-          <w:rFonts w:ascii="Times New Roman" w:hAnsi="Times New Roman" w:cs="Times New Roman"/>
-          <w:sz w:val="24"/>
-          <w:szCs w:val="24"/>
-        </w:rPr>
-      </w:pPr>
+        </w:rPr>
+        <w:drawing>
+          <wp:inline distT="0" distB="0" distL="0" distR="0" wp14:anchorId="54CF5153" wp14:editId="306FBCB0">
+            <wp:extent cx="4941047" cy="5088047"/>
+            <wp:effectExtent l="0" t="0" r="0" b="0"/>
+            <wp:docPr id="1" name="Picture 1" descr="https://www.codewithc.com/wp-content/uploads/2014/04/eulers-method-flowchart.png"/>
+            <wp:cNvGraphicFramePr>
+              <a:graphicFrameLocks xmlns:a="http://schemas.openxmlformats.org/drawingml/2006/main" noChangeAspect="1"/>
+            </wp:cNvGraphicFramePr>
+            <a:graphic xmlns:a="http://schemas.openxmlformats.org/drawingml/2006/main">
+              <a:graphicData uri="http://schemas.openxmlformats.org/drawingml/2006/picture">
+                <pic:pic xmlns:pic="http://schemas.openxmlformats.org/drawingml/2006/picture">
+                  <pic:nvPicPr>
+                    <pic:cNvPr id="0" name="Picture 1" descr="https://www.codewithc.com/wp-content/uploads/2014/04/eulers-method-flowchart.png"/>
+                    <pic:cNvPicPr>
+                      <a:picLocks noChangeAspect="1" noChangeArrowheads="1"/>
+                    </pic:cNvPicPr>
+                  </pic:nvPicPr>
+                  <pic:blipFill>
+                    <a:blip r:embed="rId6">
+                      <a:extLst>
+                        <a:ext uri="{28A0092B-C50C-407E-A947-70E740481C1C}">
+                          <a14:useLocalDpi xmlns:a14="http://schemas.microsoft.com/office/drawing/2010/main" val="0"/>
+                        </a:ext>
+                      </a:extLst>
+                    </a:blip>
+                    <a:srcRect/>
+                    <a:stretch>
+                      <a:fillRect/>
+                    </a:stretch>
+                  </pic:blipFill>
+                  <pic:spPr bwMode="auto">
+                    <a:xfrm>
+                      <a:off x="0" y="0"/>
+                      <a:ext cx="4982857" cy="5131101"/>
+                    </a:xfrm>
+                    <a:prstGeom prst="rect">
+                      <a:avLst/>
+                    </a:prstGeom>
+                    <a:noFill/>
+                    <a:ln>
+                      <a:noFill/>
+                    </a:ln>
+                  </pic:spPr>
+                </pic:pic>
+              </a:graphicData>
+            </a:graphic>
+          </wp:inline>
+        </w:drawing>
+      </w:r>
     </w:p>
     <w:p>
       <w:pPr>
@@ -342,784 +215,6 @@
       <w:r>
         <w:rPr>
           <w:rFonts w:ascii="Times New Roman" w:hAnsi="Times New Roman" w:cs="Times New Roman"/>
-          <w:noProof/>
-          <w:sz w:val="24"/>
-          <w:szCs w:val="24"/>
-        </w:rPr>
-        <mc:AlternateContent>
-          <mc:Choice Requires="wps">
-            <w:drawing>
-              <wp:anchor distT="0" distB="0" distL="114300" distR="114300" simplePos="0" relativeHeight="251660288" behindDoc="0" locked="0" layoutInCell="1" allowOverlap="1" wp14:anchorId="0DEE8EE1" wp14:editId="13EC08DC">
-                <wp:simplePos x="0" y="0"/>
-                <wp:positionH relativeFrom="margin">
-                  <wp:align>left</wp:align>
-                </wp:positionH>
-                <wp:positionV relativeFrom="paragraph">
-                  <wp:posOffset>6654</wp:posOffset>
-                </wp:positionV>
-                <wp:extent cx="1781092" cy="755374"/>
-                <wp:effectExtent l="0" t="0" r="10160" b="26035"/>
-                <wp:wrapNone/>
-                <wp:docPr id="2" name="Rounded Rectangle 2"/>
-                <wp:cNvGraphicFramePr/>
-                <a:graphic xmlns:a="http://schemas.openxmlformats.org/drawingml/2006/main">
-                  <a:graphicData uri="http://schemas.microsoft.com/office/word/2010/wordprocessingShape">
-                    <wps:wsp>
-                      <wps:cNvSpPr/>
-                      <wps:spPr>
-                        <a:xfrm>
-                          <a:off x="0" y="0"/>
-                          <a:ext cx="1781092" cy="755374"/>
-                        </a:xfrm>
-                        <a:prstGeom prst="roundRect">
-                          <a:avLst/>
-                        </a:prstGeom>
-                      </wps:spPr>
-                      <wps:style>
-                        <a:lnRef idx="2">
-                          <a:schemeClr val="dk1"/>
-                        </a:lnRef>
-                        <a:fillRef idx="1">
-                          <a:schemeClr val="lt1"/>
-                        </a:fillRef>
-                        <a:effectRef idx="0">
-                          <a:schemeClr val="dk1"/>
-                        </a:effectRef>
-                        <a:fontRef idx="minor">
-                          <a:schemeClr val="dk1"/>
-                        </a:fontRef>
-                      </wps:style>
-                      <wps:txbx>
-                        <w:txbxContent>
-                          <w:p>
-                            <w:pPr>
-                              <w:jc w:val="center"/>
-                            </w:pPr>
-                            <w:r>
-                              <w:t>char string1[100];    int i, length ;  int flag = 0 ;</w:t>
-                            </w:r>
-                            <w:r>
-                              <w:t>]</w:t>
-                            </w:r>
-                          </w:p>
-                        </w:txbxContent>
-                      </wps:txbx>
-                      <wps:bodyPr rot="0" spcFirstLastPara="0" vertOverflow="overflow" horzOverflow="overflow" vert="horz" wrap="square" lIns="91440" tIns="45720" rIns="91440" bIns="45720" numCol="1" spcCol="0" rtlCol="0" fromWordArt="0" anchor="ctr" anchorCtr="0" forceAA="0" compatLnSpc="1">
-                        <a:prstTxWarp prst="textNoShape">
-                          <a:avLst/>
-                        </a:prstTxWarp>
-                        <a:noAutofit/>
-                      </wps:bodyPr>
-                    </wps:wsp>
-                  </a:graphicData>
-                </a:graphic>
-                <wp14:sizeRelH relativeFrom="margin">
-                  <wp14:pctWidth>0</wp14:pctWidth>
-                </wp14:sizeRelH>
-                <wp14:sizeRelV relativeFrom="margin">
-                  <wp14:pctHeight>0</wp14:pctHeight>
-                </wp14:sizeRelV>
-              </wp:anchor>
-            </w:drawing>
-          </mc:Choice>
-          <mc:Fallback>
-            <w:pict>
-              <v:roundrect w14:anchorId="0DEE8EE1" id="Rounded Rectangle 2" o:spid="_x0000_s1027" style="position:absolute;margin-left:0;margin-top:.5pt;width:140.25pt;height:59.5pt;z-index:251660288;visibility:visible;mso-wrap-style:square;mso-width-percent:0;mso-height-percent:0;mso-wrap-distance-left:9pt;mso-wrap-distance-top:0;mso-wrap-distance-right:9pt;mso-wrap-distance-bottom:0;mso-position-horizontal:left;mso-position-horizontal-relative:margin;mso-position-vertical:absolute;mso-position-vertical-relative:text;mso-width-percent:0;mso-height-percent:0;mso-width-relative:margin;mso-height-relative:margin;v-text-anchor:middle" arcsize="10923f" o:gfxdata="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" fillcolor="white [3201]" strokecolor="black [3200]" strokeweight="1pt">
-                <v:stroke joinstyle="miter"/>
-                <v:textbox>
-                  <w:txbxContent>
-                    <w:p>
-                      <w:pPr>
-                        <w:jc w:val="center"/>
-                      </w:pPr>
-                      <w:r>
-                        <w:t>char string1[100];    int i, length ;  int flag = 0 ;</w:t>
-                      </w:r>
-                      <w:r>
-                        <w:t>]</w:t>
-                      </w:r>
-                    </w:p>
-                  </w:txbxContent>
-                </v:textbox>
-                <w10:wrap anchorx="margin"/>
-              </v:roundrect>
-            </w:pict>
-          </mc:Fallback>
-        </mc:AlternateContent>
-      </w:r>
-      <w:r>
-        <w:rPr>
-          <w:rFonts w:ascii="Times New Roman" w:hAnsi="Times New Roman" w:cs="Times New Roman"/>
-          <w:noProof/>
-          <w:sz w:val="24"/>
-          <w:szCs w:val="24"/>
-        </w:rPr>
-        <mc:AlternateContent>
-          <mc:Choice Requires="wps">
-            <w:drawing>
-              <wp:anchor distT="0" distB="0" distL="114300" distR="114300" simplePos="0" relativeHeight="251676672" behindDoc="0" locked="0" layoutInCell="1" allowOverlap="1" wp14:anchorId="052A396D" wp14:editId="3FE9ADAA">
-                <wp:simplePos x="0" y="0"/>
-                <wp:positionH relativeFrom="column">
-                  <wp:posOffset>885463</wp:posOffset>
-                </wp:positionH>
-                <wp:positionV relativeFrom="paragraph">
-                  <wp:posOffset>2591660</wp:posOffset>
-                </wp:positionV>
-                <wp:extent cx="10361" cy="364603"/>
-                <wp:effectExtent l="38100" t="0" r="66040" b="54610"/>
-                <wp:wrapNone/>
-                <wp:docPr id="30" name="Straight Arrow Connector 30"/>
-                <wp:cNvGraphicFramePr/>
-                <a:graphic xmlns:a="http://schemas.openxmlformats.org/drawingml/2006/main">
-                  <a:graphicData uri="http://schemas.microsoft.com/office/word/2010/wordprocessingShape">
-                    <wps:wsp>
-                      <wps:cNvCnPr/>
-                      <wps:spPr>
-                        <a:xfrm>
-                          <a:off x="0" y="0"/>
-                          <a:ext cx="10361" cy="364603"/>
-                        </a:xfrm>
-                        <a:prstGeom prst="straightConnector1">
-                          <a:avLst/>
-                        </a:prstGeom>
-                        <a:ln>
-                          <a:tailEnd type="triangle"/>
-                        </a:ln>
-                      </wps:spPr>
-                      <wps:style>
-                        <a:lnRef idx="3">
-                          <a:schemeClr val="dk1"/>
-                        </a:lnRef>
-                        <a:fillRef idx="0">
-                          <a:schemeClr val="dk1"/>
-                        </a:fillRef>
-                        <a:effectRef idx="2">
-                          <a:schemeClr val="dk1"/>
-                        </a:effectRef>
-                        <a:fontRef idx="minor">
-                          <a:schemeClr val="tx1"/>
-                        </a:fontRef>
-                      </wps:style>
-                      <wps:bodyPr/>
-                    </wps:wsp>
-                  </a:graphicData>
-                </a:graphic>
-              </wp:anchor>
-            </w:drawing>
-          </mc:Choice>
-          <mc:Fallback>
-            <w:pict>
-              <v:shape w14:anchorId="64003A81" id="Straight Arrow Connector 30" o:spid="_x0000_s1026" type="#_x0000_t32" style="position:absolute;margin-left:69.7pt;margin-top:204.05pt;width:.8pt;height:28.7pt;z-index:251676672;visibility:visible;mso-wrap-style:square;mso-wrap-distance-left:9pt;mso-wrap-distance-top:0;mso-wrap-distance-right:9pt;mso-wrap-distance-bottom:0;mso-position-horizontal:absolute;mso-position-horizontal-relative:text;mso-position-vertical:absolute;mso-position-vertical-relative:text" o:gfxdata="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" strokecolor="black [3200]" strokeweight="1.5pt">
-                <v:stroke endarrow="block" joinstyle="miter"/>
-              </v:shape>
-            </w:pict>
-          </mc:Fallback>
-        </mc:AlternateContent>
-      </w:r>
-      <w:r>
-        <w:rPr>
-          <w:rFonts w:ascii="Times New Roman" w:hAnsi="Times New Roman" w:cs="Times New Roman"/>
-          <w:noProof/>
-          <w:sz w:val="24"/>
-          <w:szCs w:val="24"/>
-        </w:rPr>
-        <mc:AlternateContent>
-          <mc:Choice Requires="wps">
-            <w:drawing>
-              <wp:anchor distT="0" distB="0" distL="114300" distR="114300" simplePos="0" relativeHeight="251675648" behindDoc="0" locked="0" layoutInCell="1" allowOverlap="1" wp14:anchorId="02B82CE7" wp14:editId="6E9F3ABC">
-                <wp:simplePos x="0" y="0"/>
-                <wp:positionH relativeFrom="column">
-                  <wp:posOffset>895824</wp:posOffset>
-                </wp:positionH>
-                <wp:positionV relativeFrom="paragraph">
-                  <wp:posOffset>1654111</wp:posOffset>
-                </wp:positionV>
-                <wp:extent cx="0" cy="364602"/>
-                <wp:effectExtent l="76200" t="0" r="76200" b="54610"/>
-                <wp:wrapNone/>
-                <wp:docPr id="29" name="Straight Arrow Connector 29"/>
-                <wp:cNvGraphicFramePr/>
-                <a:graphic xmlns:a="http://schemas.openxmlformats.org/drawingml/2006/main">
-                  <a:graphicData uri="http://schemas.microsoft.com/office/word/2010/wordprocessingShape">
-                    <wps:wsp>
-                      <wps:cNvCnPr/>
-                      <wps:spPr>
-                        <a:xfrm>
-                          <a:off x="0" y="0"/>
-                          <a:ext cx="0" cy="364602"/>
-                        </a:xfrm>
-                        <a:prstGeom prst="straightConnector1">
-                          <a:avLst/>
-                        </a:prstGeom>
-                        <a:ln>
-                          <a:tailEnd type="triangle"/>
-                        </a:ln>
-                      </wps:spPr>
-                      <wps:style>
-                        <a:lnRef idx="3">
-                          <a:schemeClr val="dk1"/>
-                        </a:lnRef>
-                        <a:fillRef idx="0">
-                          <a:schemeClr val="dk1"/>
-                        </a:fillRef>
-                        <a:effectRef idx="2">
-                          <a:schemeClr val="dk1"/>
-                        </a:effectRef>
-                        <a:fontRef idx="minor">
-                          <a:schemeClr val="tx1"/>
-                        </a:fontRef>
-                      </wps:style>
-                      <wps:bodyPr/>
-                    </wps:wsp>
-                  </a:graphicData>
-                </a:graphic>
-              </wp:anchor>
-            </w:drawing>
-          </mc:Choice>
-          <mc:Fallback>
-            <w:pict>
-              <v:shape w14:anchorId="1C261CA1" id="Straight Arrow Connector 29" o:spid="_x0000_s1026" type="#_x0000_t32" style="position:absolute;margin-left:70.55pt;margin-top:130.25pt;width:0;height:28.7pt;z-index:251675648;visibility:visible;mso-wrap-style:square;mso-wrap-distance-left:9pt;mso-wrap-distance-top:0;mso-wrap-distance-right:9pt;mso-wrap-distance-bottom:0;mso-position-horizontal:absolute;mso-position-horizontal-relative:text;mso-position-vertical:absolute;mso-position-vertical-relative:text" o:gfxdata="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" strokecolor="black [3200]" strokeweight="1.5pt">
-                <v:stroke endarrow="block" joinstyle="miter"/>
-              </v:shape>
-            </w:pict>
-          </mc:Fallback>
-        </mc:AlternateContent>
-      </w:r>
-      <w:r>
-        <w:rPr>
-          <w:rFonts w:ascii="Times New Roman" w:hAnsi="Times New Roman" w:cs="Times New Roman"/>
-          <w:noProof/>
-          <w:sz w:val="24"/>
-          <w:szCs w:val="24"/>
-        </w:rPr>
-        <mc:AlternateContent>
-          <mc:Choice Requires="wps">
-            <w:drawing>
-              <wp:anchor distT="0" distB="0" distL="114300" distR="114300" simplePos="0" relativeHeight="251674624" behindDoc="0" locked="0" layoutInCell="1" allowOverlap="1" wp14:anchorId="6D9D2D91" wp14:editId="41E9FA67">
-                <wp:simplePos x="0" y="0"/>
-                <wp:positionH relativeFrom="column">
-                  <wp:posOffset>584522</wp:posOffset>
-                </wp:positionH>
-                <wp:positionV relativeFrom="paragraph">
-                  <wp:posOffset>780222</wp:posOffset>
-                </wp:positionV>
-                <wp:extent cx="5787" cy="341453"/>
-                <wp:effectExtent l="76200" t="0" r="70485" b="59055"/>
-                <wp:wrapNone/>
-                <wp:docPr id="28" name="Straight Arrow Connector 28"/>
-                <wp:cNvGraphicFramePr/>
-                <a:graphic xmlns:a="http://schemas.openxmlformats.org/drawingml/2006/main">
-                  <a:graphicData uri="http://schemas.microsoft.com/office/word/2010/wordprocessingShape">
-                    <wps:wsp>
-                      <wps:cNvCnPr/>
-                      <wps:spPr>
-                        <a:xfrm>
-                          <a:off x="0" y="0"/>
-                          <a:ext cx="5787" cy="341453"/>
-                        </a:xfrm>
-                        <a:prstGeom prst="straightConnector1">
-                          <a:avLst/>
-                        </a:prstGeom>
-                        <a:ln>
-                          <a:tailEnd type="triangle"/>
-                        </a:ln>
-                      </wps:spPr>
-                      <wps:style>
-                        <a:lnRef idx="3">
-                          <a:schemeClr val="dk1"/>
-                        </a:lnRef>
-                        <a:fillRef idx="0">
-                          <a:schemeClr val="dk1"/>
-                        </a:fillRef>
-                        <a:effectRef idx="2">
-                          <a:schemeClr val="dk1"/>
-                        </a:effectRef>
-                        <a:fontRef idx="minor">
-                          <a:schemeClr val="tx1"/>
-                        </a:fontRef>
-                      </wps:style>
-                      <wps:bodyPr/>
-                    </wps:wsp>
-                  </a:graphicData>
-                </a:graphic>
-              </wp:anchor>
-            </w:drawing>
-          </mc:Choice>
-          <mc:Fallback>
-            <w:pict>
-              <v:shape w14:anchorId="37565F3A" id="Straight Arrow Connector 28" o:spid="_x0000_s1026" type="#_x0000_t32" style="position:absolute;margin-left:46.05pt;margin-top:61.45pt;width:.45pt;height:26.9pt;z-index:251674624;visibility:visible;mso-wrap-style:square;mso-wrap-distance-left:9pt;mso-wrap-distance-top:0;mso-wrap-distance-right:9pt;mso-wrap-distance-bottom:0;mso-position-horizontal:absolute;mso-position-horizontal-relative:text;mso-position-vertical:absolute;mso-position-vertical-relative:text" o:gfxdata="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" strokecolor="black [3200]" strokeweight="1.5pt">
-                <v:stroke endarrow="block" joinstyle="miter"/>
-              </v:shape>
-            </w:pict>
-          </mc:Fallback>
-        </mc:AlternateContent>
-      </w:r>
-      <w:r>
-        <w:rPr>
-          <w:rFonts w:ascii="Times New Roman" w:hAnsi="Times New Roman" w:cs="Times New Roman"/>
-          <w:noProof/>
-          <w:sz w:val="24"/>
-          <w:szCs w:val="24"/>
-        </w:rPr>
-        <mc:AlternateContent>
-          <mc:Choice Requires="wps">
-            <w:drawing>
-              <wp:anchor distT="0" distB="0" distL="114300" distR="114300" simplePos="0" relativeHeight="251663360" behindDoc="0" locked="0" layoutInCell="1" allowOverlap="1" wp14:anchorId="611C9F76" wp14:editId="221E4CE8">
-                <wp:simplePos x="0" y="0"/>
-                <wp:positionH relativeFrom="column">
-                  <wp:posOffset>202074</wp:posOffset>
-                </wp:positionH>
-                <wp:positionV relativeFrom="paragraph">
-                  <wp:posOffset>1039085</wp:posOffset>
-                </wp:positionV>
-                <wp:extent cx="1485900" cy="643255"/>
-                <wp:effectExtent l="0" t="19050" r="19050" b="23495"/>
-                <wp:wrapNone/>
-                <wp:docPr id="11" name="Flowchart: Manual Input 11"/>
-                <wp:cNvGraphicFramePr/>
-                <a:graphic xmlns:a="http://schemas.openxmlformats.org/drawingml/2006/main">
-                  <a:graphicData uri="http://schemas.microsoft.com/office/word/2010/wordprocessingShape">
-                    <wps:wsp>
-                      <wps:cNvSpPr/>
-                      <wps:spPr>
-                        <a:xfrm>
-                          <a:off x="0" y="0"/>
-                          <a:ext cx="1485900" cy="643255"/>
-                        </a:xfrm>
-                        <a:prstGeom prst="flowChartManualInput">
-                          <a:avLst/>
-                        </a:prstGeom>
-                      </wps:spPr>
-                      <wps:style>
-                        <a:lnRef idx="2">
-                          <a:schemeClr val="dk1"/>
-                        </a:lnRef>
-                        <a:fillRef idx="1">
-                          <a:schemeClr val="lt1"/>
-                        </a:fillRef>
-                        <a:effectRef idx="0">
-                          <a:schemeClr val="dk1"/>
-                        </a:effectRef>
-                        <a:fontRef idx="minor">
-                          <a:schemeClr val="dk1"/>
-                        </a:fontRef>
-                      </wps:style>
-                      <wps:txbx>
-                        <w:txbxContent>
-                          <w:p>
-                            <w:pPr>
-                              <w:spacing w:after="0"/>
-                              <w:jc w:val="center"/>
-                            </w:pPr>
-                            <w:r>
-                              <w:t xml:space="preserve">Input </w:t>
-                            </w:r>
-                            <w:r>
-                              <w:t>word</w:t>
-                            </w:r>
-                          </w:p>
-                          <w:p>
-                            <w:pPr>
-                              <w:spacing w:after="0"/>
-                              <w:jc w:val="center"/>
-                            </w:pPr>
-                            <w:r>
-                              <w:t>scanf("%s",string1);</w:t>
-                            </w:r>
-                          </w:p>
-                          <w:p>
-                            <w:pPr>
-                              <w:jc w:val="center"/>
-                            </w:pPr>
-                          </w:p>
-                        </w:txbxContent>
-                      </wps:txbx>
-                      <wps:bodyPr rot="0" spcFirstLastPara="0" vertOverflow="overflow" horzOverflow="overflow" vert="horz" wrap="square" lIns="91440" tIns="45720" rIns="91440" bIns="45720" numCol="1" spcCol="0" rtlCol="0" fromWordArt="0" anchor="ctr" anchorCtr="0" forceAA="0" compatLnSpc="1">
-                        <a:prstTxWarp prst="textNoShape">
-                          <a:avLst/>
-                        </a:prstTxWarp>
-                        <a:noAutofit/>
-                      </wps:bodyPr>
-                    </wps:wsp>
-                  </a:graphicData>
-                </a:graphic>
-                <wp14:sizeRelV relativeFrom="margin">
-                  <wp14:pctHeight>0</wp14:pctHeight>
-                </wp14:sizeRelV>
-              </wp:anchor>
-            </w:drawing>
-          </mc:Choice>
-          <mc:Fallback>
-            <w:pict>
-              <v:shapetype w14:anchorId="611C9F76" id="_x0000_t118" coordsize="21600,21600" o:spt="118" path="m,4292l21600,r,21600l,21600xe">
-                <v:stroke joinstyle="miter"/>
-                <v:path gradientshapeok="t" o:connecttype="custom" o:connectlocs="10800,2146;0,10800;10800,21600;21600,10800" textboxrect="0,4291,21600,21600"/>
-              </v:shapetype>
-              <v:shape id="Flowchart: Manual Input 11" o:spid="_x0000_s1028" type="#_x0000_t118" style="position:absolute;margin-left:15.9pt;margin-top:81.8pt;width:117pt;height:50.65pt;z-index:251663360;visibility:visible;mso-wrap-style:square;mso-height-percent:0;mso-wrap-distance-left:9pt;mso-wrap-distance-top:0;mso-wrap-distance-right:9pt;mso-wrap-distance-bottom:0;mso-position-horizontal:absolute;mso-position-horizontal-relative:text;mso-position-vertical:absolute;mso-position-vertical-relative:text;mso-height-percent:0;mso-height-relative:margin;v-text-anchor:middle" o:gfxdata="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" fillcolor="white [3201]" strokecolor="black [3200]" strokeweight="1pt">
-                <v:textbox>
-                  <w:txbxContent>
-                    <w:p>
-                      <w:pPr>
-                        <w:spacing w:after="0"/>
-                        <w:jc w:val="center"/>
-                      </w:pPr>
-                      <w:r>
-                        <w:t xml:space="preserve">Input </w:t>
-                      </w:r>
-                      <w:r>
-                        <w:t>word</w:t>
-                      </w:r>
-                    </w:p>
-                    <w:p>
-                      <w:pPr>
-                        <w:spacing w:after="0"/>
-                        <w:jc w:val="center"/>
-                      </w:pPr>
-                      <w:r>
-                        <w:t>scanf("%s",string1);</w:t>
-                      </w:r>
-                    </w:p>
-                    <w:p>
-                      <w:pPr>
-                        <w:jc w:val="center"/>
-                      </w:pPr>
-                    </w:p>
-                  </w:txbxContent>
-                </v:textbox>
-              </v:shape>
-            </w:pict>
-          </mc:Fallback>
-        </mc:AlternateContent>
-      </w:r>
-      <w:r>
-        <w:rPr>
-          <w:rFonts w:ascii="Times New Roman" w:hAnsi="Times New Roman" w:cs="Times New Roman"/>
-          <w:sz w:val="24"/>
-          <w:szCs w:val="24"/>
-        </w:rPr>
-        <w:t xml:space="preserve"> </w:t>
-      </w:r>
-      <w:r>
-        <w:rPr>
-          <w:rFonts w:ascii="Times New Roman" w:hAnsi="Times New Roman" w:cs="Times New Roman"/>
-          <w:sz w:val="24"/>
-          <w:szCs w:val="24"/>
-        </w:rPr>
-        <w:tab/>
-      </w:r>
-      <w:r>
-        <w:rPr>
-          <w:rFonts w:ascii="Times New Roman" w:hAnsi="Times New Roman" w:cs="Times New Roman"/>
-          <w:sz w:val="24"/>
-          <w:szCs w:val="24"/>
-        </w:rPr>
-        <w:tab/>
-      </w:r>
-    </w:p>
-    <w:p>
-      <w:pPr>
-        <w:rPr>
-          <w:rFonts w:ascii="Times New Roman" w:hAnsi="Times New Roman" w:cs="Times New Roman"/>
-          <w:sz w:val="24"/>
-          <w:szCs w:val="24"/>
-        </w:rPr>
-      </w:pPr>
-    </w:p>
-    <w:p>
-      <w:pPr>
-        <w:rPr>
-          <w:rFonts w:ascii="Times New Roman" w:hAnsi="Times New Roman" w:cs="Times New Roman"/>
-          <w:sz w:val="24"/>
-          <w:szCs w:val="24"/>
-        </w:rPr>
-      </w:pPr>
-      <w:bookmarkStart w:id="0" w:name="_GoBack"/>
-      <w:bookmarkEnd w:id="0"/>
-      <w:r>
-        <w:rPr>
-          <w:rFonts w:ascii="Times New Roman" w:hAnsi="Times New Roman" w:cs="Times New Roman"/>
-          <w:noProof/>
-          <w:sz w:val="24"/>
-          <w:szCs w:val="24"/>
-        </w:rPr>
-        <mc:AlternateContent>
-          <mc:Choice Requires="wps">
-            <w:drawing>
-              <wp:anchor distT="0" distB="0" distL="114300" distR="114300" simplePos="0" relativeHeight="251707392" behindDoc="0" locked="0" layoutInCell="1" allowOverlap="1">
-                <wp:simplePos x="0" y="0"/>
-                <wp:positionH relativeFrom="column">
-                  <wp:posOffset>3774109</wp:posOffset>
-                </wp:positionH>
-                <wp:positionV relativeFrom="paragraph">
-                  <wp:posOffset>3304540</wp:posOffset>
-                </wp:positionV>
-                <wp:extent cx="1240155" cy="691515"/>
-                <wp:effectExtent l="0" t="0" r="17145" b="13335"/>
-                <wp:wrapNone/>
-                <wp:docPr id="31" name="Oval 31"/>
-                <wp:cNvGraphicFramePr/>
-                <a:graphic xmlns:a="http://schemas.openxmlformats.org/drawingml/2006/main">
-                  <a:graphicData uri="http://schemas.microsoft.com/office/word/2010/wordprocessingShape">
-                    <wps:wsp>
-                      <wps:cNvSpPr/>
-                      <wps:spPr>
-                        <a:xfrm>
-                          <a:off x="0" y="0"/>
-                          <a:ext cx="1240155" cy="691515"/>
-                        </a:xfrm>
-                        <a:prstGeom prst="ellipse">
-                          <a:avLst/>
-                        </a:prstGeom>
-                      </wps:spPr>
-                      <wps:style>
-                        <a:lnRef idx="2">
-                          <a:schemeClr val="dk1"/>
-                        </a:lnRef>
-                        <a:fillRef idx="1">
-                          <a:schemeClr val="lt1"/>
-                        </a:fillRef>
-                        <a:effectRef idx="0">
-                          <a:schemeClr val="dk1"/>
-                        </a:effectRef>
-                        <a:fontRef idx="minor">
-                          <a:schemeClr val="dk1"/>
-                        </a:fontRef>
-                      </wps:style>
-                      <wps:txbx>
-                        <w:txbxContent>
-                          <w:p>
-                            <w:pPr>
-                              <w:jc w:val="center"/>
-                            </w:pPr>
-                            <w:r>
-                              <w:t>end</w:t>
-                            </w:r>
-                          </w:p>
-                        </w:txbxContent>
-                      </wps:txbx>
-                      <wps:bodyPr rot="0" spcFirstLastPara="0" vertOverflow="overflow" horzOverflow="overflow" vert="horz" wrap="square" lIns="91440" tIns="45720" rIns="91440" bIns="45720" numCol="1" spcCol="0" rtlCol="0" fromWordArt="0" anchor="ctr" anchorCtr="0" forceAA="0" compatLnSpc="1">
-                        <a:prstTxWarp prst="textNoShape">
-                          <a:avLst/>
-                        </a:prstTxWarp>
-                        <a:noAutofit/>
-                      </wps:bodyPr>
-                    </wps:wsp>
-                  </a:graphicData>
-                </a:graphic>
-              </wp:anchor>
-            </w:drawing>
-          </mc:Choice>
-          <mc:Fallback>
-            <w:pict>
-              <v:oval id="Oval 31" o:spid="_x0000_s1029" style="position:absolute;margin-left:297.15pt;margin-top:260.2pt;width:97.65pt;height:54.45pt;z-index:251707392;visibility:visible;mso-wrap-style:square;mso-wrap-distance-left:9pt;mso-wrap-distance-top:0;mso-wrap-distance-right:9pt;mso-wrap-distance-bottom:0;mso-position-horizontal:absolute;mso-position-horizontal-relative:text;mso-position-vertical:absolute;mso-position-vertical-relative:text;v-text-anchor:middle" o:gfxdata="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" fillcolor="white [3201]" strokecolor="black [3200]" strokeweight="1pt">
-                <v:stroke joinstyle="miter"/>
-                <v:textbox>
-                  <w:txbxContent>
-                    <w:p>
-                      <w:pPr>
-                        <w:jc w:val="center"/>
-                      </w:pPr>
-                      <w:r>
-                        <w:t>end</w:t>
-                      </w:r>
-                    </w:p>
-                  </w:txbxContent>
-                </v:textbox>
-              </v:oval>
-            </w:pict>
-          </mc:Fallback>
-        </mc:AlternateContent>
-      </w:r>
-      <w:r>
-        <w:rPr>
-          <w:rFonts w:ascii="Times New Roman" w:hAnsi="Times New Roman" w:cs="Times New Roman"/>
-          <w:noProof/>
-          <w:sz w:val="24"/>
-          <w:szCs w:val="24"/>
-        </w:rPr>
-        <mc:AlternateContent>
-          <mc:Choice Requires="wps">
-            <w:drawing>
-              <wp:anchor distT="0" distB="0" distL="114300" distR="114300" simplePos="0" relativeHeight="251662336" behindDoc="0" locked="0" layoutInCell="1" allowOverlap="1" wp14:anchorId="42DE2174" wp14:editId="5EB6463E">
-                <wp:simplePos x="0" y="0"/>
-                <wp:positionH relativeFrom="column">
-                  <wp:posOffset>39756</wp:posOffset>
-                </wp:positionH>
-                <wp:positionV relativeFrom="paragraph">
-                  <wp:posOffset>2367611</wp:posOffset>
-                </wp:positionV>
-                <wp:extent cx="1725433" cy="636270"/>
-                <wp:effectExtent l="0" t="0" r="27305" b="11430"/>
-                <wp:wrapNone/>
-                <wp:docPr id="4" name="Rounded Rectangle 4"/>
-                <wp:cNvGraphicFramePr/>
-                <a:graphic xmlns:a="http://schemas.openxmlformats.org/drawingml/2006/main">
-                  <a:graphicData uri="http://schemas.microsoft.com/office/word/2010/wordprocessingShape">
-                    <wps:wsp>
-                      <wps:cNvSpPr/>
-                      <wps:spPr>
-                        <a:xfrm>
-                          <a:off x="0" y="0"/>
-                          <a:ext cx="1725433" cy="636270"/>
-                        </a:xfrm>
-                        <a:prstGeom prst="roundRect">
-                          <a:avLst/>
-                        </a:prstGeom>
-                      </wps:spPr>
-                      <wps:style>
-                        <a:lnRef idx="2">
-                          <a:schemeClr val="dk1"/>
-                        </a:lnRef>
-                        <a:fillRef idx="1">
-                          <a:schemeClr val="lt1"/>
-                        </a:fillRef>
-                        <a:effectRef idx="0">
-                          <a:schemeClr val="dk1"/>
-                        </a:effectRef>
-                        <a:fontRef idx="minor">
-                          <a:schemeClr val="dk1"/>
-                        </a:fontRef>
-                      </wps:style>
-                      <wps:txbx>
-                        <w:txbxContent>
-                          <w:p>
-                            <w:r>
-                              <w:t>for(i=0 ; i&lt;length ; i++)</w:t>
-                            </w:r>
-                          </w:p>
-                        </w:txbxContent>
-                      </wps:txbx>
-                      <wps:bodyPr rot="0" spcFirstLastPara="0" vertOverflow="overflow" horzOverflow="overflow" vert="horz" wrap="square" lIns="91440" tIns="45720" rIns="91440" bIns="45720" numCol="1" spcCol="0" rtlCol="0" fromWordArt="0" anchor="ctr" anchorCtr="0" forceAA="0" compatLnSpc="1">
-                        <a:prstTxWarp prst="textNoShape">
-                          <a:avLst/>
-                        </a:prstTxWarp>
-                        <a:noAutofit/>
-                      </wps:bodyPr>
-                    </wps:wsp>
-                  </a:graphicData>
-                </a:graphic>
-                <wp14:sizeRelH relativeFrom="margin">
-                  <wp14:pctWidth>0</wp14:pctWidth>
-                </wp14:sizeRelH>
-                <wp14:sizeRelV relativeFrom="margin">
-                  <wp14:pctHeight>0</wp14:pctHeight>
-                </wp14:sizeRelV>
-              </wp:anchor>
-            </w:drawing>
-          </mc:Choice>
-          <mc:Fallback>
-            <w:pict>
-              <v:roundrect w14:anchorId="42DE2174" id="Rounded Rectangle 4" o:spid="_x0000_s1030" style="position:absolute;margin-left:3.15pt;margin-top:186.45pt;width:135.85pt;height:50.1pt;z-index:251662336;visibility:visible;mso-wrap-style:square;mso-width-percent:0;mso-height-percent:0;mso-wrap-distance-left:9pt;mso-wrap-distance-top:0;mso-wrap-distance-right:9pt;mso-wrap-distance-bottom:0;mso-position-horizontal:absolute;mso-position-horizontal-relative:text;mso-position-vertical:absolute;mso-position-vertical-relative:text;mso-width-percent:0;mso-height-percent:0;mso-width-relative:margin;mso-height-relative:margin;v-text-anchor:middle" arcsize="10923f" o:gfxdata="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" fillcolor="white [3201]" strokecolor="black [3200]" strokeweight="1pt">
-                <v:stroke joinstyle="miter"/>
-                <v:textbox>
-                  <w:txbxContent>
-                    <w:p>
-                      <w:r>
-                        <w:t>for(i=0 ; i&lt;length ; i++)</w:t>
-                      </w:r>
-                    </w:p>
-                  </w:txbxContent>
-                </v:textbox>
-              </v:roundrect>
-            </w:pict>
-          </mc:Fallback>
-        </mc:AlternateContent>
-      </w:r>
-      <w:r>
-        <w:rPr>
-          <w:rFonts w:ascii="Times New Roman" w:hAnsi="Times New Roman" w:cs="Times New Roman"/>
-          <w:noProof/>
-          <w:sz w:val="24"/>
-          <w:szCs w:val="24"/>
-        </w:rPr>
-        <mc:AlternateContent>
-          <mc:Choice Requires="wps">
-            <w:drawing>
-              <wp:anchor distT="0" distB="0" distL="114300" distR="114300" simplePos="0" relativeHeight="251687936" behindDoc="0" locked="0" layoutInCell="1" allowOverlap="1" wp14:anchorId="331ED81E" wp14:editId="4155CA5E">
-                <wp:simplePos x="0" y="0"/>
-                <wp:positionH relativeFrom="column">
-                  <wp:posOffset>188843</wp:posOffset>
-                </wp:positionH>
-                <wp:positionV relativeFrom="paragraph">
-                  <wp:posOffset>1439214</wp:posOffset>
-                </wp:positionV>
-                <wp:extent cx="1466850" cy="636270"/>
-                <wp:effectExtent l="0" t="0" r="19050" b="11430"/>
-                <wp:wrapNone/>
-                <wp:docPr id="5" name="Rounded Rectangle 5"/>
-                <wp:cNvGraphicFramePr/>
-                <a:graphic xmlns:a="http://schemas.openxmlformats.org/drawingml/2006/main">
-                  <a:graphicData uri="http://schemas.microsoft.com/office/word/2010/wordprocessingShape">
-                    <wps:wsp>
-                      <wps:cNvSpPr/>
-                      <wps:spPr>
-                        <a:xfrm>
-                          <a:off x="0" y="0"/>
-                          <a:ext cx="1466850" cy="636270"/>
-                        </a:xfrm>
-                        <a:prstGeom prst="roundRect">
-                          <a:avLst/>
-                        </a:prstGeom>
-                      </wps:spPr>
-                      <wps:style>
-                        <a:lnRef idx="2">
-                          <a:schemeClr val="dk1"/>
-                        </a:lnRef>
-                        <a:fillRef idx="1">
-                          <a:schemeClr val="lt1"/>
-                        </a:fillRef>
-                        <a:effectRef idx="0">
-                          <a:schemeClr val="dk1"/>
-                        </a:effectRef>
-                        <a:fontRef idx="minor">
-                          <a:schemeClr val="dk1"/>
-                        </a:fontRef>
-                      </wps:style>
-                      <wps:txbx>
-                        <w:txbxContent>
-                          <w:p>
-                            <w:r>
-                              <w:t>length = strlen(string1);</w:t>
-                            </w:r>
-                          </w:p>
-                        </w:txbxContent>
-                      </wps:txbx>
-                      <wps:bodyPr rot="0" spcFirstLastPara="0" vertOverflow="overflow" horzOverflow="overflow" vert="horz" wrap="square" lIns="91440" tIns="45720" rIns="91440" bIns="45720" numCol="1" spcCol="0" rtlCol="0" fromWordArt="0" anchor="ctr" anchorCtr="0" forceAA="0" compatLnSpc="1">
-                        <a:prstTxWarp prst="textNoShape">
-                          <a:avLst/>
-                        </a:prstTxWarp>
-                        <a:noAutofit/>
-                      </wps:bodyPr>
-                    </wps:wsp>
-                  </a:graphicData>
-                </a:graphic>
-                <wp14:sizeRelV relativeFrom="margin">
-                  <wp14:pctHeight>0</wp14:pctHeight>
-                </wp14:sizeRelV>
-              </wp:anchor>
-            </w:drawing>
-          </mc:Choice>
-          <mc:Fallback>
-            <w:pict>
-              <v:roundrect w14:anchorId="331ED81E" id="Rounded Rectangle 5" o:spid="_x0000_s1031" style="position:absolute;margin-left:14.85pt;margin-top:113.3pt;width:115.5pt;height:50.1pt;z-index:251687936;visibility:visible;mso-wrap-style:square;mso-height-percent:0;mso-wrap-distance-left:9pt;mso-wrap-distance-top:0;mso-wrap-distance-right:9pt;mso-wrap-distance-bottom:0;mso-position-horizontal:absolute;mso-position-horizontal-relative:text;mso-position-vertical:absolute;mso-position-vertical-relative:text;mso-height-percent:0;mso-height-relative:margin;v-text-anchor:middle" arcsize="10923f" o:gfxdata="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" fillcolor="white [3201]" strokecolor="black [3200]" strokeweight="1pt">
-                <v:stroke joinstyle="miter"/>
-                <v:textbox>
-                  <w:txbxContent>
-                    <w:p>
-                      <w:r>
-                        <w:t>length = strlen(string1);</w:t>
-                      </w:r>
-                    </w:p>
-                  </w:txbxContent>
-                </v:textbox>
-              </v:roundrect>
-            </w:pict>
-          </mc:Fallback>
-        </mc:AlternateContent>
-      </w:r>
-      <w:r>
-        <w:rPr>
-          <w:rFonts w:ascii="Times New Roman" w:hAnsi="Times New Roman" w:cs="Times New Roman"/>
           <w:sz w:val="24"/>
           <w:szCs w:val="24"/>
         </w:rPr>
@@ -1483,6 +578,7 @@
           <w:szCs w:val="24"/>
         </w:rPr>
       </w:pPr>
+      <w:bookmarkStart w:id="0" w:name="_GoBack"/>
       <w:r>
         <w:rPr>
           <w:noProof/>
@@ -1503,7 +599,7 @@
                     <pic:cNvPicPr/>
                   </pic:nvPicPr>
                   <pic:blipFill>
-                    <a:blip r:embed="rId6"/>
+                    <a:blip r:embed="rId7"/>
                     <a:stretch>
                       <a:fillRect/>
                     </a:stretch>
@@ -1523,6 +619,7 @@
           </wp:inline>
         </w:drawing>
       </w:r>
+      <w:bookmarkEnd w:id="0"/>
     </w:p>
     <w:p>
       <w:pPr>
@@ -1554,19 +651,163 @@
     </w:p>
     <w:p>
       <w:pPr>
-        <w:rPr>
-          <w:rFonts w:ascii="Times New Roman" w:hAnsi="Times New Roman" w:cs="Times New Roman"/>
-          <w:sz w:val="24"/>
-          <w:szCs w:val="24"/>
-        </w:rPr>
-      </w:pPr>
-      <w:r>
-        <w:rPr>
-          <w:rFonts w:ascii="Times New Roman" w:hAnsi="Times New Roman" w:cs="Times New Roman"/>
-          <w:sz w:val="24"/>
-          <w:szCs w:val="24"/>
-        </w:rPr>
-        <w:t>In this matrix we take the column and row of the best matrix from the user, then the elements of the first matrix are taken from the user, then the elements of the second matrix are again taken from the user, this time the two matrices are added and the output is shown to the user.</w:t>
+        <w:pStyle w:val="ListParagraph"/>
+        <w:numPr>
+          <w:ilvl w:val="0"/>
+          <w:numId w:val="2"/>
+        </w:numPr>
+        <w:spacing w:line="360" w:lineRule="auto"/>
+        <w:rPr>
+          <w:rFonts w:ascii="Times New Roman" w:hAnsi="Times New Roman" w:cs="Times New Roman"/>
+          <w:sz w:val="24"/>
+          <w:szCs w:val="24"/>
+        </w:rPr>
+      </w:pPr>
+      <w:r>
+        <w:rPr>
+          <w:rFonts w:ascii="Times New Roman" w:hAnsi="Times New Roman" w:cs="Times New Roman"/>
+          <w:sz w:val="24"/>
+          <w:szCs w:val="24"/>
+        </w:rPr>
+        <w:t>Input the value of 'n' from the user (the number of terms).</w:t>
+      </w:r>
+    </w:p>
+    <w:p>
+      <w:pPr>
+        <w:pStyle w:val="ListParagraph"/>
+        <w:numPr>
+          <w:ilvl w:val="0"/>
+          <w:numId w:val="2"/>
+        </w:numPr>
+        <w:spacing w:line="360" w:lineRule="auto"/>
+        <w:rPr>
+          <w:rFonts w:ascii="Times New Roman" w:hAnsi="Times New Roman" w:cs="Times New Roman"/>
+          <w:sz w:val="24"/>
+          <w:szCs w:val="24"/>
+        </w:rPr>
+      </w:pPr>
+      <w:r>
+        <w:rPr>
+          <w:rFonts w:ascii="Times New Roman" w:hAnsi="Times New Roman" w:cs="Times New Roman"/>
+          <w:sz w:val="24"/>
+          <w:szCs w:val="24"/>
+        </w:rPr>
+        <w:t>Initialize 'e' to 1.0 (since the series starts with 1).</w:t>
+      </w:r>
+    </w:p>
+    <w:p>
+      <w:pPr>
+        <w:pStyle w:val="ListParagraph"/>
+        <w:numPr>
+          <w:ilvl w:val="0"/>
+          <w:numId w:val="2"/>
+        </w:numPr>
+        <w:spacing w:line="360" w:lineRule="auto"/>
+        <w:rPr>
+          <w:rFonts w:ascii="Times New Roman" w:hAnsi="Times New Roman" w:cs="Times New Roman"/>
+          <w:sz w:val="24"/>
+          <w:szCs w:val="24"/>
+        </w:rPr>
+      </w:pPr>
+      <w:r>
+        <w:rPr>
+          <w:rFonts w:ascii="Times New Roman" w:hAnsi="Times New Roman" w:cs="Times New Roman"/>
+          <w:sz w:val="24"/>
+          <w:szCs w:val="24"/>
+        </w:rPr>
+        <w:t>Use a loop to calculate the factorial of each 'i' from 1 to 'n'.</w:t>
+      </w:r>
+    </w:p>
+    <w:p>
+      <w:pPr>
+        <w:pStyle w:val="ListParagraph"/>
+        <w:numPr>
+          <w:ilvl w:val="0"/>
+          <w:numId w:val="2"/>
+        </w:numPr>
+        <w:spacing w:line="360" w:lineRule="auto"/>
+        <w:rPr>
+          <w:rFonts w:ascii="Times New Roman" w:hAnsi="Times New Roman" w:cs="Times New Roman"/>
+          <w:sz w:val="24"/>
+          <w:szCs w:val="24"/>
+        </w:rPr>
+      </w:pPr>
+      <w:r>
+        <w:rPr>
+          <w:rFonts w:ascii="Times New Roman" w:hAnsi="Times New Roman" w:cs="Times New Roman"/>
+          <w:sz w:val="24"/>
+          <w:szCs w:val="24"/>
+        </w:rPr>
+        <w:t>Calculate the term for each 'i' as 1 / factorial(i).</w:t>
+      </w:r>
+    </w:p>
+    <w:p>
+      <w:pPr>
+        <w:pStyle w:val="ListParagraph"/>
+        <w:numPr>
+          <w:ilvl w:val="0"/>
+          <w:numId w:val="2"/>
+        </w:numPr>
+        <w:spacing w:line="360" w:lineRule="auto"/>
+        <w:rPr>
+          <w:rFonts w:ascii="Times New Roman" w:hAnsi="Times New Roman" w:cs="Times New Roman"/>
+          <w:sz w:val="24"/>
+          <w:szCs w:val="24"/>
+        </w:rPr>
+      </w:pPr>
+      <w:r>
+        <w:rPr>
+          <w:rFonts w:ascii="Times New Roman" w:hAnsi="Times New Roman" w:cs="Times New Roman"/>
+          <w:sz w:val="24"/>
+          <w:szCs w:val="24"/>
+        </w:rPr>
+        <w:t>Add the term to the current value of 'e'.</w:t>
+      </w:r>
+    </w:p>
+    <w:p>
+      <w:pPr>
+        <w:pStyle w:val="ListParagraph"/>
+        <w:numPr>
+          <w:ilvl w:val="0"/>
+          <w:numId w:val="2"/>
+        </w:numPr>
+        <w:spacing w:line="360" w:lineRule="auto"/>
+        <w:rPr>
+          <w:rFonts w:ascii="Times New Roman" w:hAnsi="Times New Roman" w:cs="Times New Roman"/>
+          <w:sz w:val="24"/>
+          <w:szCs w:val="24"/>
+        </w:rPr>
+      </w:pPr>
+      <w:r>
+        <w:rPr>
+          <w:rFonts w:ascii="Times New Roman" w:hAnsi="Times New Roman" w:cs="Times New Roman"/>
+          <w:sz w:val="24"/>
+          <w:szCs w:val="24"/>
+        </w:rPr>
+        <w:t>Repeat steps 3 to 5 for all 'i' from 1 to 'n'.</w:t>
+      </w:r>
+    </w:p>
+    <w:p>
+      <w:pPr>
+        <w:pStyle w:val="ListParagraph"/>
+        <w:numPr>
+          <w:ilvl w:val="0"/>
+          <w:numId w:val="2"/>
+        </w:numPr>
+        <w:spacing w:line="360" w:lineRule="auto"/>
+        <w:rPr>
+          <w:rFonts w:ascii="Times New Roman" w:hAnsi="Times New Roman" w:cs="Times New Roman"/>
+          <w:sz w:val="24"/>
+          <w:szCs w:val="24"/>
+        </w:rPr>
+      </w:pPr>
+      <w:r>
+        <w:rPr>
+          <w:rFonts w:ascii="Times New Roman" w:hAnsi="Times New Roman" w:cs="Times New Roman"/>
+          <w:sz w:val="24"/>
+          <w:szCs w:val="24"/>
+        </w:rPr>
+        <w:t>Output the computed value of 'e' as the result.</w:t>
       </w:r>
     </w:p>
     <w:sectPr>
@@ -1670,8 +911,97 @@
       </w:pPr>
     </w:lvl>
   </w:abstractNum>
+  <w:abstractNum w:abstractNumId="1" w15:restartNumberingAfterBreak="0">
+    <w:nsid w:val="545E6ADD"/>
+    <w:multiLevelType w:val="hybridMultilevel"/>
+    <w:tmpl w:val="FFBEACB2"/>
+    <w:lvl w:ilvl="0" w:tplc="0409000F">
+      <w:start w:val="1"/>
+      <w:numFmt w:val="decimal"/>
+      <w:lvlText w:val="%1."/>
+      <w:lvlJc w:val="left"/>
+      <w:pPr>
+        <w:ind w:left="720" w:hanging="360"/>
+      </w:pPr>
+    </w:lvl>
+    <w:lvl w:ilvl="1" w:tplc="04090019" w:tentative="1">
+      <w:start w:val="1"/>
+      <w:numFmt w:val="lowerLetter"/>
+      <w:lvlText w:val="%2."/>
+      <w:lvlJc w:val="left"/>
+      <w:pPr>
+        <w:ind w:left="1440" w:hanging="360"/>
+      </w:pPr>
+    </w:lvl>
+    <w:lvl w:ilvl="2" w:tplc="0409001B" w:tentative="1">
+      <w:start w:val="1"/>
+      <w:numFmt w:val="lowerRoman"/>
+      <w:lvlText w:val="%3."/>
+      <w:lvlJc w:val="right"/>
+      <w:pPr>
+        <w:ind w:left="2160" w:hanging="180"/>
+      </w:pPr>
+    </w:lvl>
+    <w:lvl w:ilvl="3" w:tplc="0409000F" w:tentative="1">
+      <w:start w:val="1"/>
+      <w:numFmt w:val="decimal"/>
+      <w:lvlText w:val="%4."/>
+      <w:lvlJc w:val="left"/>
+      <w:pPr>
+        <w:ind w:left="2880" w:hanging="360"/>
+      </w:pPr>
+    </w:lvl>
+    <w:lvl w:ilvl="4" w:tplc="04090019" w:tentative="1">
+      <w:start w:val="1"/>
+      <w:numFmt w:val="lowerLetter"/>
+      <w:lvlText w:val="%5."/>
+      <w:lvlJc w:val="left"/>
+      <w:pPr>
+        <w:ind w:left="3600" w:hanging="360"/>
+      </w:pPr>
+    </w:lvl>
+    <w:lvl w:ilvl="5" w:tplc="0409001B" w:tentative="1">
+      <w:start w:val="1"/>
+      <w:numFmt w:val="lowerRoman"/>
+      <w:lvlText w:val="%6."/>
+      <w:lvlJc w:val="right"/>
+      <w:pPr>
+        <w:ind w:left="4320" w:hanging="180"/>
+      </w:pPr>
+    </w:lvl>
+    <w:lvl w:ilvl="6" w:tplc="0409000F" w:tentative="1">
+      <w:start w:val="1"/>
+      <w:numFmt w:val="decimal"/>
+      <w:lvlText w:val="%7."/>
+      <w:lvlJc w:val="left"/>
+      <w:pPr>
+        <w:ind w:left="5040" w:hanging="360"/>
+      </w:pPr>
+    </w:lvl>
+    <w:lvl w:ilvl="7" w:tplc="04090019" w:tentative="1">
+      <w:start w:val="1"/>
+      <w:numFmt w:val="lowerLetter"/>
+      <w:lvlText w:val="%8."/>
+      <w:lvlJc w:val="left"/>
+      <w:pPr>
+        <w:ind w:left="5760" w:hanging="360"/>
+      </w:pPr>
+    </w:lvl>
+    <w:lvl w:ilvl="8" w:tplc="0409001B" w:tentative="1">
+      <w:start w:val="1"/>
+      <w:numFmt w:val="lowerRoman"/>
+      <w:lvlText w:val="%9."/>
+      <w:lvlJc w:val="right"/>
+      <w:pPr>
+        <w:ind w:left="6480" w:hanging="180"/>
+      </w:pPr>
+    </w:lvl>
+  </w:abstractNum>
   <w:num w:numId="1">
     <w:abstractNumId w:val="0"/>
+  </w:num>
+  <w:num w:numId="2">
+    <w:abstractNumId w:val="1"/>
   </w:num>
 </w:numbering>
 </file>
@@ -2378,7 +1708,7 @@
 </file>
 
 <file path=customXml/itemProps1.xml><?xml version="1.0" encoding="utf-8"?>
-<ds:datastoreItem xmlns:ds="http://schemas.openxmlformats.org/officeDocument/2006/customXml" ds:itemID="{78A1B316-466F-47F4-92ED-B9803A52B59E}">
+<ds:datastoreItem xmlns:ds="http://schemas.openxmlformats.org/officeDocument/2006/customXml" ds:itemID="{2C87B993-F914-475B-A48B-EE9B09EB3583}">
   <ds:schemaRefs>
     <ds:schemaRef ds:uri="http://schemas.openxmlformats.org/officeDocument/2006/bibliography"/>
   </ds:schemaRefs>

</xml_diff>